<commit_message>
updated the srs file
</commit_message>
<xml_diff>
--- a/PathGenerationOfCleaningBotSRS.docx
+++ b/PathGenerationOfCleaningBotSRS.docx
@@ -759,7 +759,7 @@
           <w:sz w:val="24"/>
           <w:shd w:fill="auto" w:val="clear"/>
         </w:rPr>
-        <w:t xml:space="preserve">The web-based application, built with React and TypeScript on the frontend, allows users to define boundaries of their cleaning area. The backend, developed with Express.js using TypeScript, processes user-defined boundaries, generates optimized cleaning paths, and stores relevant data in a data structure.</w:t>
+        <w:t xml:space="preserve">The web-based application, built with React and TypeScript on the frontend, allows users to define boundaries of their cleaning area. To stores the relevant data in a data structure using typescript.</w:t>
       </w:r>
     </w:p>
     <w:p>
@@ -894,17 +894,6 @@
       <w:r>
         <w:rPr>
           <w:rFonts w:ascii="Poppins" w:hAnsi="Poppins" w:cs="Poppins" w:eastAsia="Poppins"/>
-          <w:color w:val="auto"/>
-          <w:spacing w:val="0"/>
-          <w:position w:val="0"/>
-          <w:sz w:val="24"/>
-          <w:shd w:fill="auto" w:val="clear"/>
-        </w:rPr>
-        <w:t xml:space="preserve">2. </w:t>
-      </w:r>
-      <w:r>
-        <w:rPr>
-          <w:rFonts w:ascii="Poppins" w:hAnsi="Poppins" w:cs="Poppins" w:eastAsia="Poppins"/>
           <w:b/>
           <w:color w:val="auto"/>
           <w:spacing w:val="0"/>
@@ -912,7 +901,7 @@
           <w:sz w:val="24"/>
           <w:shd w:fill="auto" w:val="clear"/>
         </w:rPr>
-        <w:t xml:space="preserve">Boundary Definition:</w:t>
+        <w:t xml:space="preserve">2. Boundary Definition:</w:t>
       </w:r>
     </w:p>
     <w:p>
@@ -1075,17 +1064,6 @@
       <w:r>
         <w:rPr>
           <w:rFonts w:ascii="Poppins" w:hAnsi="Poppins" w:cs="Poppins" w:eastAsia="Poppins"/>
-          <w:color w:val="auto"/>
-          <w:spacing w:val="0"/>
-          <w:position w:val="0"/>
-          <w:sz w:val="24"/>
-          <w:shd w:fill="auto" w:val="clear"/>
-        </w:rPr>
-        <w:t xml:space="preserve">4. </w:t>
-      </w:r>
-      <w:r>
-        <w:rPr>
-          <w:rFonts w:ascii="Poppins" w:hAnsi="Poppins" w:cs="Poppins" w:eastAsia="Poppins"/>
           <w:b/>
           <w:color w:val="auto"/>
           <w:spacing w:val="0"/>
@@ -1093,7 +1071,7 @@
           <w:sz w:val="24"/>
           <w:shd w:fill="auto" w:val="clear"/>
         </w:rPr>
-        <w:t xml:space="preserve">Recharge Station: </w:t>
+        <w:t xml:space="preserve">4. Recharge Station: </w:t>
       </w:r>
     </w:p>
     <w:p>
@@ -1171,17 +1149,6 @@
       <w:r>
         <w:rPr>
           <w:rFonts w:ascii="Poppins" w:hAnsi="Poppins" w:cs="Poppins" w:eastAsia="Poppins"/>
-          <w:color w:val="auto"/>
-          <w:spacing w:val="0"/>
-          <w:position w:val="0"/>
-          <w:sz w:val="24"/>
-          <w:shd w:fill="auto" w:val="clear"/>
-        </w:rPr>
-        <w:t xml:space="preserve">5.</w:t>
-      </w:r>
-      <w:r>
-        <w:rPr>
-          <w:rFonts w:ascii="Poppins" w:hAnsi="Poppins" w:cs="Poppins" w:eastAsia="Poppins"/>
           <w:b/>
           <w:color w:val="auto"/>
           <w:spacing w:val="0"/>
@@ -1189,7 +1156,7 @@
           <w:sz w:val="24"/>
           <w:shd w:fill="auto" w:val="clear"/>
         </w:rPr>
-        <w:t xml:space="preserve">Obstacle Avoidance : </w:t>
+        <w:t xml:space="preserve">5. Obstacle Avoidance : </w:t>
       </w:r>
     </w:p>
     <w:p>
@@ -1341,29 +1308,7 @@
           <w:sz w:val="24"/>
           <w:shd w:fill="auto" w:val="clear"/>
         </w:rPr>
-        <w:t xml:space="preserve">Backend</w:t>
-      </w:r>
-      <w:r>
-        <w:rPr>
-          <w:rFonts w:ascii="Cambria Math" w:hAnsi="Cambria Math" w:cs="Cambria Math" w:eastAsia="Cambria Math"/>
-          <w:color w:val="auto"/>
-          <w:spacing w:val="0"/>
-          <w:position w:val="0"/>
-          <w:sz w:val="24"/>
-          <w:shd w:fill="auto" w:val="clear"/>
-        </w:rPr>
-        <w:t xml:space="preserve">:</w:t>
-      </w:r>
-      <w:r>
-        <w:rPr>
-          <w:rFonts w:ascii="Poppins" w:hAnsi="Poppins" w:cs="Poppins" w:eastAsia="Poppins"/>
-          <w:color w:val="auto"/>
-          <w:spacing w:val="0"/>
-          <w:position w:val="0"/>
-          <w:sz w:val="24"/>
-          <w:shd w:fill="auto" w:val="clear"/>
-        </w:rPr>
-        <w:t xml:space="preserve"> Express.js</w:t>
+        <w:t xml:space="preserve">Rendering: Three.js</w:t>
       </w:r>
     </w:p>
     <w:p>
@@ -1393,37 +1338,7 @@
           <w:sz w:val="24"/>
           <w:shd w:fill="auto" w:val="clear"/>
         </w:rPr>
-        <w:t xml:space="preserve">Rendering: Three.js</w:t>
-      </w:r>
-    </w:p>
-    <w:p>
-      <w:pPr>
-        <w:numPr>
-          <w:ilvl w:val="0"/>
-          <w:numId w:val="18"/>
-        </w:numPr>
-        <w:spacing w:before="0" w:after="0" w:line="240"/>
-        <w:ind w:right="0" w:left="142" w:hanging="142"/>
-        <w:jc w:val="both"/>
-        <w:rPr>
-          <w:rFonts w:ascii="Poppins" w:hAnsi="Poppins" w:cs="Poppins" w:eastAsia="Poppins"/>
-          <w:color w:val="auto"/>
-          <w:spacing w:val="0"/>
-          <w:position w:val="0"/>
-          <w:sz w:val="24"/>
-          <w:shd w:fill="auto" w:val="clear"/>
-        </w:rPr>
-      </w:pPr>
-      <w:r>
-        <w:rPr>
-          <w:rFonts w:ascii="Poppins" w:hAnsi="Poppins" w:cs="Poppins" w:eastAsia="Poppins"/>
-          <w:color w:val="auto"/>
-          <w:spacing w:val="0"/>
-          <w:position w:val="0"/>
-          <w:sz w:val="24"/>
-          <w:shd w:fill="auto" w:val="clear"/>
-        </w:rPr>
-        <w:t xml:space="preserve">Visual Studio</w:t>
+        <w:t xml:space="preserve">Visual Studio code</w:t>
       </w:r>
     </w:p>
     <w:p>
@@ -2727,8 +2642,8 @@
         </w:rPr>
       </w:pPr>
       <w:r>
-        <w:object w:dxaOrig="7451" w:dyaOrig="4575">
-          <v:rect xmlns:o="urn:schemas-microsoft-com:office:office" xmlns:v="urn:schemas-microsoft-com:vml" id="rectole0000000001" style="width:372.550000pt;height:228.750000pt" o:preferrelative="t" o:ole="">
+        <w:object w:dxaOrig="8640" w:dyaOrig="5520">
+          <v:rect xmlns:o="urn:schemas-microsoft-com:office:office" xmlns:v="urn:schemas-microsoft-com:vml" id="rectole0000000001" style="width:432.000000pt;height:276.000000pt" o:preferrelative="t" o:ole="">
             <o:lock v:ext="edit"/>
             <v:imagedata xmlns:r="http://schemas.openxmlformats.org/officeDocument/2006/relationships" r:id="docRId4" o:title=""/>
           </v:rect>
@@ -2787,7 +2702,7 @@
           <w:sz w:val="24"/>
           <w:shd w:fill="auto" w:val="clear"/>
         </w:rPr>
-        <w:t xml:space="preserve">The Path Generation for Cleaning Bot project utilizes modern web technologies to create a user-friendly application. By combining React with TypeScript for the frontend and Express.js with TypeScript for the backend, the system simplifies the process of defining cleaning boundaries and generating optimized paths. With features like obstacle detection, cleaning pattern selection, and recharge station integration, it ensures efficient cleaning operations while providing a seamless user experience.</w:t>
+        <w:t xml:space="preserve">The Path Generation for Cleaning Bot project utilizes modern web technologies to create a user-friendly application. By combining React with TypeScript for the frontend, the system simplifies the process of defining cleaning boundaries and generating optimized paths. With features like obstacle detection, cleaning pattern selection, and recharge station integration, it ensures efficient cleaning operations while providing a seamless user experience.</w:t>
       </w:r>
     </w:p>
     <w:p>

</xml_diff>